<commit_message>
updated readme + added scripts
</commit_message>
<xml_diff>
--- a/Tema de laborator - PHP Photo App.docx
+++ b/Tema de laborator - PHP Photo App.docx
@@ -66,8 +66,6 @@
           <w:lang w:val="en-US"/>
         </w:rPr>
       </w:pPr>
-      <w:bookmarkStart w:id="0" w:name="_GoBack"/>
-      <w:bookmarkEnd w:id="0"/>
     </w:p>
     <w:p>
       <w:pPr>
@@ -105,7 +103,19 @@
         <w:rPr>
           <w:lang w:val="en-US"/>
         </w:rPr>
-        <w:t xml:space="preserve">Pentru a putea rula aplicatia, trebuie sa copiati folderul “photoapp” din arhiva atasata (respectiv de pe contul meu de github – </w:t>
+        <w:t>Pentru a putea rula aplicatia, trebuie sa copiati folderul “photoapp” din arhiva atasata (</w:t>
+      </w:r>
+      <w:r>
+        <w:rPr>
+          <w:lang w:val="en-US"/>
+        </w:rPr>
+        <w:t>sau</w:t>
+      </w:r>
+      <w:r>
+        <w:rPr>
+          <w:lang w:val="en-US"/>
+        </w:rPr>
+        <w:t xml:space="preserve"> de pe contul meu de github – </w:t>
       </w:r>
       <w:hyperlink r:id="rId7" w:history="1">
         <w:r>
@@ -160,30 +170,97 @@
           <w:rFonts w:ascii="Times New Roman" w:eastAsia="Times New Roman" w:hAnsi="Times New Roman" w:cs="Times New Roman"/>
           <w:lang w:eastAsia="en-GB"/>
         </w:rPr>
-        <w:t xml:space="preserve">Dupa ce ati copiat, puteti porni serverul de Apache si pe cel de mySql, site-ul ruland, dar afisand erori legate de faptul ca baza de date nu este creata. De aceea, urmatorul pas este sa rulati scriptul sql atasat (respectiv de pe git) in phpmyadmin. </w:t>
-      </w:r>
-    </w:p>
-    <w:p>
-      <w:pPr>
+        <w:t xml:space="preserve">Dupa ce ati copiat, puteti porni serverul de Apache si pe cel de mySql, site-ul ruland, dar afisand erori legate de faptul ca baza de date nu este creata. De aceea, urmatorul pas este sa rulati scriptul </w:t>
+      </w:r>
+      <w:r>
         <w:rPr>
           <w:rFonts w:ascii="Times New Roman" w:eastAsia="Times New Roman" w:hAnsi="Times New Roman" w:cs="Times New Roman"/>
           <w:lang w:eastAsia="en-GB"/>
         </w:rPr>
-      </w:pPr>
-    </w:p>
-    <w:p>
-      <w:pPr>
+        <w:t>photoapp.</w:t>
+      </w:r>
+      <w:r>
         <w:rPr>
           <w:rFonts w:ascii="Times New Roman" w:eastAsia="Times New Roman" w:hAnsi="Times New Roman" w:cs="Times New Roman"/>
           <w:lang w:eastAsia="en-GB"/>
         </w:rPr>
-      </w:pPr>
+        <w:t>sql atasat (</w:t>
+      </w:r>
       <w:r>
         <w:rPr>
           <w:rFonts w:ascii="Times New Roman" w:eastAsia="Times New Roman" w:hAnsi="Times New Roman" w:cs="Times New Roman"/>
           <w:lang w:eastAsia="en-GB"/>
         </w:rPr>
+        <w:t>sau</w:t>
+      </w:r>
+      <w:r>
+        <w:rPr>
+          <w:rFonts w:ascii="Times New Roman" w:eastAsia="Times New Roman" w:hAnsi="Times New Roman" w:cs="Times New Roman"/>
+          <w:lang w:eastAsia="en-GB"/>
+        </w:rPr>
+        <w:t xml:space="preserve"> de pe git) in phpmyadmin. </w:t>
+      </w:r>
+    </w:p>
+    <w:p>
+      <w:pPr>
+        <w:rPr>
+          <w:rFonts w:ascii="Times New Roman" w:eastAsia="Times New Roman" w:hAnsi="Times New Roman" w:cs="Times New Roman"/>
+          <w:lang w:eastAsia="en-GB"/>
+        </w:rPr>
+      </w:pPr>
+      <w:bookmarkStart w:id="0" w:name="_GoBack"/>
+      <w:bookmarkEnd w:id="0"/>
+    </w:p>
+    <w:p>
+      <w:pPr>
+        <w:rPr>
+          <w:rFonts w:ascii="Times New Roman" w:eastAsia="Times New Roman" w:hAnsi="Times New Roman" w:cs="Times New Roman"/>
+          <w:lang w:eastAsia="en-GB"/>
+        </w:rPr>
+      </w:pPr>
+      <w:r>
+        <w:rPr>
+          <w:rFonts w:ascii="Times New Roman" w:eastAsia="Times New Roman" w:hAnsi="Times New Roman" w:cs="Times New Roman"/>
+          <w:lang w:eastAsia="en-GB"/>
+        </w:rPr>
         <w:t>Printre primele scripturi executate este si cel de creare a bazei de date denumita „photoapp”, de ceea recomand totusi sa dati drop la baza de date „photoapp”, asta in cazul in care o aveti deja, pentru a nu exista conflicte.</w:t>
+      </w:r>
+    </w:p>
+    <w:p>
+      <w:pPr>
+        <w:rPr>
+          <w:rFonts w:ascii="Times New Roman" w:eastAsia="Times New Roman" w:hAnsi="Times New Roman" w:cs="Times New Roman"/>
+          <w:lang w:eastAsia="en-GB"/>
+        </w:rPr>
+      </w:pPr>
+    </w:p>
+    <w:p>
+      <w:pPr>
+        <w:rPr>
+          <w:rFonts w:ascii="Times New Roman" w:eastAsia="Times New Roman" w:hAnsi="Times New Roman" w:cs="Times New Roman"/>
+          <w:lang w:eastAsia="en-GB"/>
+        </w:rPr>
+      </w:pPr>
+      <w:r>
+        <w:rPr>
+          <w:rFonts w:ascii="Times New Roman" w:eastAsia="Times New Roman" w:hAnsi="Times New Roman" w:cs="Times New Roman"/>
+          <w:lang w:eastAsia="en-GB"/>
+        </w:rPr>
+        <w:t>De asemenea, puteti rula scriptul din fisierul _database/</w:t>
+      </w:r>
+      <w:r>
+        <w:rPr>
+          <w:rFonts w:ascii="Times New Roman" w:eastAsia="Times New Roman" w:hAnsi="Times New Roman" w:cs="Times New Roman"/>
+          <w:lang w:eastAsia="en-GB"/>
+        </w:rPr>
+        <w:t>create_DB-script.txt</w:t>
+      </w:r>
+      <w:r>
+        <w:rPr>
+          <w:rFonts w:ascii="Times New Roman" w:eastAsia="Times New Roman" w:hAnsi="Times New Roman" w:cs="Times New Roman"/>
+          <w:lang w:eastAsia="en-GB"/>
+        </w:rPr>
+        <w:t xml:space="preserve"> pentru a avea o baza de date goala.</w:t>
       </w:r>
     </w:p>
     <w:p>
@@ -380,8 +457,10 @@
       </w:pPr>
       <w:r>
         <w:rPr>
-          <w:lang w:val="en-US"/>
-        </w:rPr>
+          <w:noProof/>
+          <w:lang w:val="en-US"/>
+        </w:rPr>
+        <w:lastRenderedPageBreak/>
         <w:drawing>
           <wp:inline distT="0" distB="0" distL="0" distR="0" wp14:anchorId="2A5616B9" wp14:editId="59941AE6">
             <wp:extent cx="4677327" cy="2266950"/>
@@ -428,9 +507,9 @@
       </w:pPr>
       <w:r>
         <w:rPr>
-          <w:lang w:val="en-US"/>
-        </w:rPr>
-        <w:lastRenderedPageBreak/>
+          <w:noProof/>
+          <w:lang w:val="en-US"/>
+        </w:rPr>
         <w:drawing>
           <wp:inline distT="0" distB="0" distL="0" distR="0" wp14:anchorId="760F19D7" wp14:editId="18579100">
             <wp:extent cx="2971800" cy="2196234"/>
@@ -469,6 +548,7 @@
       </w:r>
       <w:r>
         <w:rPr>
+          <w:noProof/>
           <w:lang w:val="en-US"/>
         </w:rPr>
         <w:drawing>
@@ -517,6 +597,7 @@
       </w:pPr>
       <w:r>
         <w:rPr>
+          <w:noProof/>
           <w:lang w:val="en-US"/>
         </w:rPr>
         <w:drawing>
@@ -557,6 +638,7 @@
       </w:r>
       <w:r>
         <w:rPr>
+          <w:noProof/>
           <w:lang w:val="en-US"/>
         </w:rPr>
         <w:drawing>
@@ -630,8 +712,10 @@
       </w:pPr>
       <w:r>
         <w:rPr>
-          <w:lang w:val="en-US"/>
-        </w:rPr>
+          <w:noProof/>
+          <w:lang w:val="en-US"/>
+        </w:rPr>
+        <w:lastRenderedPageBreak/>
         <w:drawing>
           <wp:inline distT="0" distB="0" distL="0" distR="0" wp14:anchorId="32B31330" wp14:editId="42C3DC50">
             <wp:extent cx="4983480" cy="2427427"/>
@@ -679,7 +763,6 @@
         <w:rPr>
           <w:lang w:val="en-US"/>
         </w:rPr>
-        <w:lastRenderedPageBreak/>
         <w:t xml:space="preserve">Pe “Wall” putem vedea toate pozele celorlalti utilizatori. </w:t>
       </w:r>
       <w:r>
@@ -717,6 +800,7 @@
       </w:pPr>
       <w:r>
         <w:rPr>
+          <w:noProof/>
           <w:lang w:val="en-US"/>
         </w:rPr>
         <w:drawing>
@@ -757,6 +841,7 @@
       </w:r>
       <w:r>
         <w:rPr>
+          <w:noProof/>
           <w:lang w:val="en-US"/>
         </w:rPr>
         <w:drawing>
@@ -895,8 +980,10 @@
       </w:pPr>
       <w:r>
         <w:rPr>
-          <w:lang w:val="en-US"/>
-        </w:rPr>
+          <w:noProof/>
+          <w:lang w:val="en-US"/>
+        </w:rPr>
+        <w:lastRenderedPageBreak/>
         <w:drawing>
           <wp:inline distT="0" distB="0" distL="0" distR="0" wp14:anchorId="58BB4883" wp14:editId="35FAB83D">
             <wp:extent cx="2997200" cy="1754152"/>
@@ -935,6 +1022,7 @@
       </w:r>
       <w:r>
         <w:rPr>
+          <w:noProof/>
           <w:lang w:val="en-US"/>
         </w:rPr>
         <w:drawing>
@@ -1053,9 +1141,9 @@
       </w:pPr>
       <w:r>
         <w:rPr>
-          <w:lang w:val="en-US"/>
-        </w:rPr>
-        <w:lastRenderedPageBreak/>
+          <w:noProof/>
+          <w:lang w:val="en-US"/>
+        </w:rPr>
         <w:drawing>
           <wp:anchor distT="0" distB="0" distL="114300" distR="114300" simplePos="0" relativeHeight="251658240" behindDoc="0" locked="0" layoutInCell="1" allowOverlap="1" wp14:anchorId="6F3EC956">
             <wp:simplePos x="0" y="0"/>

</xml_diff>